<commit_message>
Model 5 now includes liquidity
</commit_message>
<xml_diff>
--- a/CGR_Panel_Reg_Add_201801_Model_5_plus.docx
+++ b/CGR_Panel_Reg_Add_201801_Model_5_plus.docx
@@ -161,7 +161,7 @@
         <w:rPr>
           <w:rStyle w:val="VerbatimChar"/>
         </w:rPr>
-        <w:t xml:space="preserve">Unbalanced Panel: n = 84, T = 3-21, N = 1420</w:t>
+        <w:t xml:space="preserve">Unbalanced Panel: n = 77, T = 1-21, N = 1132</w:t>
       </w:r>
       <w:r>
         <w:br w:type="textWrapping"/>
@@ -188,16 +188,16 @@
         <w:rPr>
           <w:rStyle w:val="VerbatimChar"/>
         </w:rPr>
-        <w:t xml:space="preserve">      Min.    1st Qu.     Median    3rd Qu.       Max. </w:t>
-      </w:r>
-      <w:r>
-        <w:br w:type="textWrapping"/>
-      </w:r>
-      <w:r>
-        <w:rPr>
-          <w:rStyle w:val="VerbatimChar"/>
-        </w:rPr>
-        <w:t xml:space="preserve">-40.458564  -7.870967   0.037727   8.230244  42.924374 </w:t>
+        <w:t xml:space="preserve">     Min.   1st Qu.    Median   3rd Qu.      Max. </w:t>
+      </w:r>
+      <w:r>
+        <w:br w:type="textWrapping"/>
+      </w:r>
+      <w:r>
+        <w:rPr>
+          <w:rStyle w:val="VerbatimChar"/>
+        </w:rPr>
+        <w:t xml:space="preserve">-39.04124  -8.80705   0.18823   8.76436  40.28453 </w:t>
       </w:r>
       <w:r>
         <w:br w:type="textWrapping"/>
@@ -224,88 +224,97 @@
         <w:rPr>
           <w:rStyle w:val="VerbatimChar"/>
         </w:rPr>
-        <w:t xml:space="preserve">                Estimate Std. Error  t value  Pr(&gt;|t|)    </w:t>
-      </w:r>
-      <w:r>
-        <w:br w:type="textWrapping"/>
-      </w:r>
-      <w:r>
-        <w:rPr>
-          <w:rStyle w:val="VerbatimChar"/>
-        </w:rPr>
-        <w:t xml:space="preserve">TED           -21.518112   1.724697 -12.4765 &lt; 2.2e-16 ***</w:t>
-      </w:r>
-      <w:r>
-        <w:br w:type="textWrapping"/>
-      </w:r>
-      <w:r>
-        <w:rPr>
-          <w:rStyle w:val="VerbatimChar"/>
-        </w:rPr>
-        <w:t xml:space="preserve">VIX             0.594450   0.089325   6.6549 4.135e-11 ***</w:t>
-      </w:r>
-      <w:r>
-        <w:br w:type="textWrapping"/>
-      </w:r>
-      <w:r>
-        <w:rPr>
-          <w:rStyle w:val="VerbatimChar"/>
-        </w:rPr>
-        <w:t xml:space="preserve">SENT           -1.032588   0.607792  -1.6989  0.089569 .  </w:t>
-      </w:r>
-      <w:r>
-        <w:br w:type="textWrapping"/>
-      </w:r>
-      <w:r>
-        <w:rPr>
-          <w:rStyle w:val="VerbatimChar"/>
-        </w:rPr>
-        <w:t xml:space="preserve">FEDFUNDS        3.103835   0.416661   7.4493 1.684e-13 ***</w:t>
-      </w:r>
-      <w:r>
-        <w:br w:type="textWrapping"/>
-      </w:r>
-      <w:r>
-        <w:rPr>
-          <w:rStyle w:val="VerbatimChar"/>
-        </w:rPr>
-        <w:t xml:space="preserve">ERM            -5.063766   1.661856  -3.0471  0.002357 ** </w:t>
-      </w:r>
-      <w:r>
-        <w:br w:type="textWrapping"/>
-      </w:r>
-      <w:r>
-        <w:rPr>
-          <w:rStyle w:val="VerbatimChar"/>
-        </w:rPr>
-        <w:t xml:space="preserve">Euro          -21.765453   2.080300 -10.4626 &lt; 2.2e-16 ***</w:t>
-      </w:r>
-      <w:r>
-        <w:br w:type="textWrapping"/>
-      </w:r>
-      <w:r>
-        <w:rPr>
-          <w:rStyle w:val="VerbatimChar"/>
-        </w:rPr>
-        <w:t xml:space="preserve">Agg_Econ_Risk  -1.574070   0.185495  -8.4858 &lt; 2.2e-16 ***</w:t>
-      </w:r>
-      <w:r>
-        <w:br w:type="textWrapping"/>
-      </w:r>
-      <w:r>
-        <w:rPr>
-          <w:rStyle w:val="VerbatimChar"/>
-        </w:rPr>
-        <w:t xml:space="preserve">Agg_Fin_Risk    0.977111   0.247239   3.9521 8.155e-05 ***</w:t>
-      </w:r>
-      <w:r>
-        <w:br w:type="textWrapping"/>
-      </w:r>
-      <w:r>
-        <w:rPr>
-          <w:rStyle w:val="VerbatimChar"/>
-        </w:rPr>
-        <w:t xml:space="preserve">Agg_Pol_Risk   -0.118650   0.154180  -0.7696  0.441700    </w:t>
+        <w:t xml:space="preserve">               Estimate Std. Error  t value  Pr(&gt;|t|)    </w:t>
+      </w:r>
+      <w:r>
+        <w:br w:type="textWrapping"/>
+      </w:r>
+      <w:r>
+        <w:rPr>
+          <w:rStyle w:val="VerbatimChar"/>
+        </w:rPr>
+        <w:t xml:space="preserve">TED           -22.92139    1.76743 -12.9688 &lt; 2.2e-16 ***</w:t>
+      </w:r>
+      <w:r>
+        <w:br w:type="textWrapping"/>
+      </w:r>
+      <w:r>
+        <w:rPr>
+          <w:rStyle w:val="VerbatimChar"/>
+        </w:rPr>
+        <w:t xml:space="preserve">VIX             0.68137    0.11038   6.1732 9.562e-10 ***</w:t>
+      </w:r>
+      <w:r>
+        <w:br w:type="textWrapping"/>
+      </w:r>
+      <w:r>
+        <w:rPr>
+          <w:rStyle w:val="VerbatimChar"/>
+        </w:rPr>
+        <w:t xml:space="preserve">SENT           -0.71841    0.84038  -0.8549 0.3928197    </w:t>
+      </w:r>
+      <w:r>
+        <w:br w:type="textWrapping"/>
+      </w:r>
+      <w:r>
+        <w:rPr>
+          <w:rStyle w:val="VerbatimChar"/>
+        </w:rPr>
+        <w:t xml:space="preserve">FEDFUNDS        3.59081    0.49168   7.3031 5.566e-13 ***</w:t>
+      </w:r>
+      <w:r>
+        <w:br w:type="textWrapping"/>
+      </w:r>
+      <w:r>
+        <w:rPr>
+          <w:rStyle w:val="VerbatimChar"/>
+        </w:rPr>
+        <w:t xml:space="preserve">ERM            -8.48915    2.20923  -3.8426 0.0001291 ***</w:t>
+      </w:r>
+      <w:r>
+        <w:br w:type="textWrapping"/>
+      </w:r>
+      <w:r>
+        <w:rPr>
+          <w:rStyle w:val="VerbatimChar"/>
+        </w:rPr>
+        <w:t xml:space="preserve">Euro          -23.25989    2.22506 -10.4536 &lt; 2.2e-16 ***</w:t>
+      </w:r>
+      <w:r>
+        <w:br w:type="textWrapping"/>
+      </w:r>
+      <w:r>
+        <w:rPr>
+          <w:rStyle w:val="VerbatimChar"/>
+        </w:rPr>
+        <w:t xml:space="preserve">Agg_Econ_Risk  -1.78592    0.21504  -8.3053 3.060e-16 ***</w:t>
+      </w:r>
+      <w:r>
+        <w:br w:type="textWrapping"/>
+      </w:r>
+      <w:r>
+        <w:rPr>
+          <w:rStyle w:val="VerbatimChar"/>
+        </w:rPr>
+        <w:t xml:space="preserve">Agg_Fin_Risk    0.87708    0.26195   3.3483 0.0008422 ***</w:t>
+      </w:r>
+      <w:r>
+        <w:br w:type="textWrapping"/>
+      </w:r>
+      <w:r>
+        <w:rPr>
+          <w:rStyle w:val="VerbatimChar"/>
+        </w:rPr>
+        <w:t xml:space="preserve">Agg_Pol_Risk   -0.27849    0.18796  -1.4816 0.1387504    </w:t>
+      </w:r>
+      <w:r>
+        <w:br w:type="textWrapping"/>
+      </w:r>
+      <w:r>
+        <w:rPr>
+          <w:rStyle w:val="VerbatimChar"/>
+        </w:rPr>
+        <w:t xml:space="preserve">Equity_Liq     18.50784    9.12114   2.0291 0.0426996 *  </w:t>
       </w:r>
       <w:r>
         <w:br w:type="textWrapping"/>
@@ -341,43 +350,43 @@
         <w:rPr>
           <w:rStyle w:val="VerbatimChar"/>
         </w:rPr>
-        <w:t xml:space="preserve">Total Sum of Squares:    476910</w:t>
-      </w:r>
-      <w:r>
-        <w:br w:type="textWrapping"/>
-      </w:r>
-      <w:r>
-        <w:rPr>
-          <w:rStyle w:val="VerbatimChar"/>
-        </w:rPr>
-        <w:t xml:space="preserve">Residual Sum of Squares: 252760</w:t>
-      </w:r>
-      <w:r>
-        <w:br w:type="textWrapping"/>
-      </w:r>
-      <w:r>
-        <w:rPr>
-          <w:rStyle w:val="VerbatimChar"/>
-        </w:rPr>
-        <w:t xml:space="preserve">R-Squared:      0.47</w:t>
-      </w:r>
-      <w:r>
-        <w:br w:type="textWrapping"/>
-      </w:r>
-      <w:r>
-        <w:rPr>
-          <w:rStyle w:val="VerbatimChar"/>
-        </w:rPr>
-        <w:t xml:space="preserve">Adj. R-Squared: 0.43325</w:t>
-      </w:r>
-      <w:r>
-        <w:br w:type="textWrapping"/>
-      </w:r>
-      <w:r>
-        <w:rPr>
-          <w:rStyle w:val="VerbatimChar"/>
-        </w:rPr>
-        <w:t xml:space="preserve">F-statistic: 130.75 on 9 and 1327 DF, p-value: &lt; 2.22e-16</w:t>
+        <w:t xml:space="preserve">Total Sum of Squares:    445090</w:t>
+      </w:r>
+      <w:r>
+        <w:br w:type="textWrapping"/>
+      </w:r>
+      <w:r>
+        <w:rPr>
+          <w:rStyle w:val="VerbatimChar"/>
+        </w:rPr>
+        <w:t xml:space="preserve">Residual Sum of Squares: 206060</w:t>
+      </w:r>
+      <w:r>
+        <w:br w:type="textWrapping"/>
+      </w:r>
+      <w:r>
+        <w:rPr>
+          <w:rStyle w:val="VerbatimChar"/>
+        </w:rPr>
+        <w:t xml:space="preserve">R-Squared:      0.53703</w:t>
+      </w:r>
+      <w:r>
+        <w:br w:type="textWrapping"/>
+      </w:r>
+      <w:r>
+        <w:rPr>
+          <w:rStyle w:val="VerbatimChar"/>
+        </w:rPr>
+        <w:t xml:space="preserve">Adj. R-Squared: 0.49893</w:t>
+      </w:r>
+      <w:r>
+        <w:br w:type="textWrapping"/>
+      </w:r>
+      <w:r>
+        <w:rPr>
+          <w:rStyle w:val="VerbatimChar"/>
+        </w:rPr>
+        <w:t xml:space="preserve">F-statistic: 121.218 on 10 and 1045 DF, p-value: &lt; 2.22e-16</w:t>
       </w:r>
     </w:p>
     <w:p>
@@ -453,7 +462,7 @@
         <w:rPr>
           <w:rStyle w:val="VerbatimChar"/>
         </w:rPr>
-        <w:t xml:space="preserve">Unbalanced Panel: n = 70, T = 1-10, N = 555</w:t>
+        <w:t xml:space="preserve">Unbalanced Panel: n = 49, T = 1-10, N = 422</w:t>
       </w:r>
       <w:r>
         <w:br w:type="textWrapping"/>
@@ -480,16 +489,16 @@
         <w:rPr>
           <w:rStyle w:val="VerbatimChar"/>
         </w:rPr>
-        <w:t xml:space="preserve">     Min.   1st Qu.    Median   3rd Qu.      Max. </w:t>
-      </w:r>
-      <w:r>
-        <w:br w:type="textWrapping"/>
-      </w:r>
-      <w:r>
-        <w:rPr>
-          <w:rStyle w:val="VerbatimChar"/>
-        </w:rPr>
-        <w:t xml:space="preserve">-42.68000  -4.40638   0.66237   5.89404  17.31917 </w:t>
+        <w:t xml:space="preserve">    Min.  1st Qu.   Median  3rd Qu.     Max. </w:t>
+      </w:r>
+      <w:r>
+        <w:br w:type="textWrapping"/>
+      </w:r>
+      <w:r>
+        <w:rPr>
+          <w:rStyle w:val="VerbatimChar"/>
+        </w:rPr>
+        <w:t xml:space="preserve">-41.5764  -4.5987   1.3116   5.7126  16.8693 </w:t>
       </w:r>
       <w:r>
         <w:br w:type="textWrapping"/>
@@ -525,70 +534,79 @@
         <w:rPr>
           <w:rStyle w:val="VerbatimChar"/>
         </w:rPr>
-        <w:t xml:space="preserve">TED           -25.319321   6.992726 -3.6208 0.0003251 ***</w:t>
-      </w:r>
-      <w:r>
-        <w:br w:type="textWrapping"/>
-      </w:r>
-      <w:r>
-        <w:rPr>
-          <w:rStyle w:val="VerbatimChar"/>
-        </w:rPr>
-        <w:t xml:space="preserve">VIX            -0.537305   0.201521 -2.6663 0.0079307 ** </w:t>
-      </w:r>
-      <w:r>
-        <w:br w:type="textWrapping"/>
-      </w:r>
-      <w:r>
-        <w:rPr>
-          <w:rStyle w:val="VerbatimChar"/>
-        </w:rPr>
-        <w:t xml:space="preserve">SENT           -2.811826   1.062037 -2.6476 0.0083754 ** </w:t>
-      </w:r>
-      <w:r>
-        <w:br w:type="textWrapping"/>
-      </w:r>
-      <w:r>
-        <w:rPr>
-          <w:rStyle w:val="VerbatimChar"/>
-        </w:rPr>
-        <w:t xml:space="preserve">FEDFUNDS        3.068387   0.528262  5.8085 1.153e-08 ***</w:t>
-      </w:r>
-      <w:r>
-        <w:br w:type="textWrapping"/>
-      </w:r>
-      <w:r>
-        <w:rPr>
-          <w:rStyle w:val="VerbatimChar"/>
-        </w:rPr>
-        <w:t xml:space="preserve">ERM           -10.073417   1.702130 -5.9181 6.226e-09 ***</w:t>
-      </w:r>
-      <w:r>
-        <w:br w:type="textWrapping"/>
-      </w:r>
-      <w:r>
-        <w:rPr>
-          <w:rStyle w:val="VerbatimChar"/>
-        </w:rPr>
-        <w:t xml:space="preserve">Agg_Econ_Risk  -0.097164   0.146053 -0.6653 0.5061994    </w:t>
-      </w:r>
-      <w:r>
-        <w:br w:type="textWrapping"/>
-      </w:r>
-      <w:r>
-        <w:rPr>
-          <w:rStyle w:val="VerbatimChar"/>
-        </w:rPr>
-        <w:t xml:space="preserve">Agg_Fin_Risk    0.072710   0.194636  0.3736 0.7088920    </w:t>
-      </w:r>
-      <w:r>
-        <w:br w:type="textWrapping"/>
-      </w:r>
-      <w:r>
-        <w:rPr>
-          <w:rStyle w:val="VerbatimChar"/>
-        </w:rPr>
-        <w:t xml:space="preserve">Agg_Pol_Risk   -0.277994   0.100085 -2.7776 0.0056925 ** </w:t>
+        <w:t xml:space="preserve">TED           -36.732495   8.294495 -4.4285 1.256e-05 ***</w:t>
+      </w:r>
+      <w:r>
+        <w:br w:type="textWrapping"/>
+      </w:r>
+      <w:r>
+        <w:rPr>
+          <w:rStyle w:val="VerbatimChar"/>
+        </w:rPr>
+        <w:t xml:space="preserve">VIX            -0.663297   0.236777 -2.8014  0.005361 ** </w:t>
+      </w:r>
+      <w:r>
+        <w:br w:type="textWrapping"/>
+      </w:r>
+      <w:r>
+        <w:rPr>
+          <w:rStyle w:val="VerbatimChar"/>
+        </w:rPr>
+        <w:t xml:space="preserve">SENT           -2.249279   1.183968 -1.8998  0.058252 .  </w:t>
+      </w:r>
+      <w:r>
+        <w:br w:type="textWrapping"/>
+      </w:r>
+      <w:r>
+        <w:rPr>
+          <w:rStyle w:val="VerbatimChar"/>
+        </w:rPr>
+        <w:t xml:space="preserve">FEDFUNDS        4.527197   0.585612  7.7307 1.055e-13 ***</w:t>
+      </w:r>
+      <w:r>
+        <w:br w:type="textWrapping"/>
+      </w:r>
+      <w:r>
+        <w:rPr>
+          <w:rStyle w:val="VerbatimChar"/>
+        </w:rPr>
+        <w:t xml:space="preserve">ERM           -10.951694   2.069140 -5.2929 2.086e-07 ***</w:t>
+      </w:r>
+      <w:r>
+        <w:br w:type="textWrapping"/>
+      </w:r>
+      <w:r>
+        <w:rPr>
+          <w:rStyle w:val="VerbatimChar"/>
+        </w:rPr>
+        <w:t xml:space="preserve">Agg_Econ_Risk   0.043602   0.177441  0.2457  0.806034    </w:t>
+      </w:r>
+      <w:r>
+        <w:br w:type="textWrapping"/>
+      </w:r>
+      <w:r>
+        <w:rPr>
+          <w:rStyle w:val="VerbatimChar"/>
+        </w:rPr>
+        <w:t xml:space="preserve">Agg_Fin_Risk   -0.026174   0.157136 -0.1666  0.867803    </w:t>
+      </w:r>
+      <w:r>
+        <w:br w:type="textWrapping"/>
+      </w:r>
+      <w:r>
+        <w:rPr>
+          <w:rStyle w:val="VerbatimChar"/>
+        </w:rPr>
+        <w:t xml:space="preserve">Agg_Pol_Risk   -0.549494   0.123208 -4.4599 1.094e-05 ***</w:t>
+      </w:r>
+      <w:r>
+        <w:br w:type="textWrapping"/>
+      </w:r>
+      <w:r>
+        <w:rPr>
+          <w:rStyle w:val="VerbatimChar"/>
+        </w:rPr>
+        <w:t xml:space="preserve">Equity_Liq      1.003621   5.500284  0.1825  0.855318    </w:t>
       </w:r>
       <w:r>
         <w:br w:type="textWrapping"/>
@@ -624,43 +642,43 @@
         <w:rPr>
           <w:rStyle w:val="VerbatimChar"/>
         </w:rPr>
-        <w:t xml:space="preserve">Total Sum of Squares:    63690</w:t>
-      </w:r>
-      <w:r>
-        <w:br w:type="textWrapping"/>
-      </w:r>
-      <w:r>
-        <w:rPr>
-          <w:rStyle w:val="VerbatimChar"/>
-        </w:rPr>
-        <w:t xml:space="preserve">Residual Sum of Squares: 41096</w:t>
-      </w:r>
-      <w:r>
-        <w:br w:type="textWrapping"/>
-      </w:r>
-      <w:r>
-        <w:rPr>
-          <w:rStyle w:val="VerbatimChar"/>
-        </w:rPr>
-        <w:t xml:space="preserve">R-Squared:      0.35475</w:t>
-      </w:r>
-      <w:r>
-        <w:br w:type="textWrapping"/>
-      </w:r>
-      <w:r>
-        <w:rPr>
-          <w:rStyle w:val="VerbatimChar"/>
-        </w:rPr>
-        <w:t xml:space="preserve">Adj. R-Squared: 0.25058</w:t>
-      </w:r>
-      <w:r>
-        <w:br w:type="textWrapping"/>
-      </w:r>
-      <w:r>
-        <w:rPr>
-          <w:rStyle w:val="VerbatimChar"/>
-        </w:rPr>
-        <w:t xml:space="preserve">F-statistic: 32.7803 on 8 and 477 DF, p-value: &lt; 2.22e-16</w:t>
+        <w:t xml:space="preserve">Total Sum of Squares:    61564</w:t>
+      </w:r>
+      <w:r>
+        <w:br w:type="textWrapping"/>
+      </w:r>
+      <w:r>
+        <w:rPr>
+          <w:rStyle w:val="VerbatimChar"/>
+        </w:rPr>
+        <w:t xml:space="preserve">Residual Sum of Squares: 34193</w:t>
+      </w:r>
+      <w:r>
+        <w:br w:type="textWrapping"/>
+      </w:r>
+      <w:r>
+        <w:rPr>
+          <w:rStyle w:val="VerbatimChar"/>
+        </w:rPr>
+        <w:t xml:space="preserve">R-Squared:      0.4446</w:t>
+      </w:r>
+      <w:r>
+        <w:br w:type="textWrapping"/>
+      </w:r>
+      <w:r>
+        <w:rPr>
+          <w:rStyle w:val="VerbatimChar"/>
+        </w:rPr>
+        <w:t xml:space="preserve">Adj. R-Squared: 0.35763</w:t>
+      </w:r>
+      <w:r>
+        <w:br w:type="textWrapping"/>
+      </w:r>
+      <w:r>
+        <w:rPr>
+          <w:rStyle w:val="VerbatimChar"/>
+        </w:rPr>
+        <w:t xml:space="preserve">F-statistic: 32.3764 on 9 and 364 DF, p-value: &lt; 2.22e-16</w:t>
       </w:r>
     </w:p>
     <w:p>
@@ -736,7 +754,7 @@
         <w:rPr>
           <w:rStyle w:val="VerbatimChar"/>
         </w:rPr>
-        <w:t xml:space="preserve">Unbalanced Panel: n = 84, T = 3-11, N = 865</w:t>
+        <w:t xml:space="preserve">Unbalanced Panel: n = 77, T = 1-11, N = 710</w:t>
       </w:r>
       <w:r>
         <w:br w:type="textWrapping"/>
@@ -772,7 +790,7 @@
         <w:rPr>
           <w:rStyle w:val="VerbatimChar"/>
         </w:rPr>
-        <w:t xml:space="preserve">-30.58302  -7.09686  -0.59466   6.66200  49.64001 </w:t>
+        <w:t xml:space="preserve">-29.10299  -7.06543  -0.55439   6.42078  47.79726 </w:t>
       </w:r>
       <w:r>
         <w:br w:type="textWrapping"/>
@@ -808,70 +826,79 @@
         <w:rPr>
           <w:rStyle w:val="VerbatimChar"/>
         </w:rPr>
-        <w:t xml:space="preserve">TED           -20.873954   1.672135 -12.4834 &lt; 2.2e-16 ***</w:t>
-      </w:r>
-      <w:r>
-        <w:br w:type="textWrapping"/>
-      </w:r>
-      <w:r>
-        <w:rPr>
-          <w:rStyle w:val="VerbatimChar"/>
-        </w:rPr>
-        <w:t xml:space="preserve">VIX             0.619558   0.087368   7.0914 3.001e-12 ***</w:t>
-      </w:r>
-      <w:r>
-        <w:br w:type="textWrapping"/>
-      </w:r>
-      <w:r>
-        <w:rPr>
-          <w:rStyle w:val="VerbatimChar"/>
-        </w:rPr>
-        <w:t xml:space="preserve">SENT            4.761675   1.046550   4.5499 6.231e-06 ***</w:t>
-      </w:r>
-      <w:r>
-        <w:br w:type="textWrapping"/>
-      </w:r>
-      <w:r>
-        <w:rPr>
-          <w:rStyle w:val="VerbatimChar"/>
-        </w:rPr>
-        <w:t xml:space="preserve">FEDFUNDS        0.019843   0.340235   0.0583    0.9535    </w:t>
-      </w:r>
-      <w:r>
-        <w:br w:type="textWrapping"/>
-      </w:r>
-      <w:r>
-        <w:rPr>
-          <w:rStyle w:val="VerbatimChar"/>
-        </w:rPr>
-        <w:t xml:space="preserve">Euro          -21.708035   2.569791  -8.4474 &lt; 2.2e-16 ***</w:t>
-      </w:r>
-      <w:r>
-        <w:br w:type="textWrapping"/>
-      </w:r>
-      <w:r>
-        <w:rPr>
-          <w:rStyle w:val="VerbatimChar"/>
-        </w:rPr>
-        <w:t xml:space="preserve">Agg_Econ_Risk   0.069881   0.351524   0.1988    0.8425    </w:t>
-      </w:r>
-      <w:r>
-        <w:br w:type="textWrapping"/>
-      </w:r>
-      <w:r>
-        <w:rPr>
-          <w:rStyle w:val="VerbatimChar"/>
-        </w:rPr>
-        <w:t xml:space="preserve">Agg_Fin_Risk    0.230903   0.338806   0.6815    0.4957    </w:t>
-      </w:r>
-      <w:r>
-        <w:br w:type="textWrapping"/>
-      </w:r>
-      <w:r>
-        <w:rPr>
-          <w:rStyle w:val="VerbatimChar"/>
-        </w:rPr>
-        <w:t xml:space="preserve">Agg_Pol_Risk   -0.094612   0.193319  -0.4894    0.6247    </w:t>
+        <w:t xml:space="preserve">TED           -21.890532   1.833236 -11.9409 &lt; 2.2e-16 ***</w:t>
+      </w:r>
+      <w:r>
+        <w:br w:type="textWrapping"/>
+      </w:r>
+      <w:r>
+        <w:rPr>
+          <w:rStyle w:val="VerbatimChar"/>
+        </w:rPr>
+        <w:t xml:space="preserve">VIX             0.665643   0.106434   6.2540 7.425e-10 ***</w:t>
+      </w:r>
+      <w:r>
+        <w:br w:type="textWrapping"/>
+      </w:r>
+      <w:r>
+        <w:rPr>
+          <w:rStyle w:val="VerbatimChar"/>
+        </w:rPr>
+        <w:t xml:space="preserve">SENT            5.908324   1.370045   4.3125 1.876e-05 ***</w:t>
+      </w:r>
+      <w:r>
+        <w:br w:type="textWrapping"/>
+      </w:r>
+      <w:r>
+        <w:rPr>
+          <w:rStyle w:val="VerbatimChar"/>
+        </w:rPr>
+        <w:t xml:space="preserve">FEDFUNDS       -0.025041   0.407479  -0.0615    0.9510    </w:t>
+      </w:r>
+      <w:r>
+        <w:br w:type="textWrapping"/>
+      </w:r>
+      <w:r>
+        <w:rPr>
+          <w:rStyle w:val="VerbatimChar"/>
+        </w:rPr>
+        <w:t xml:space="preserve">Euro          -23.451468   2.899033  -8.0894 3.134e-15 ***</w:t>
+      </w:r>
+      <w:r>
+        <w:br w:type="textWrapping"/>
+      </w:r>
+      <w:r>
+        <w:rPr>
+          <w:rStyle w:val="VerbatimChar"/>
+        </w:rPr>
+        <w:t xml:space="preserve">Agg_Econ_Risk  -0.024749   0.371245  -0.0667    0.9469    </w:t>
+      </w:r>
+      <w:r>
+        <w:br w:type="textWrapping"/>
+      </w:r>
+      <w:r>
+        <w:rPr>
+          <w:rStyle w:val="VerbatimChar"/>
+        </w:rPr>
+        <w:t xml:space="preserve">Agg_Fin_Risk    0.157685   0.408432   0.3861    0.6996    </w:t>
+      </w:r>
+      <w:r>
+        <w:br w:type="textWrapping"/>
+      </w:r>
+      <w:r>
+        <w:rPr>
+          <w:rStyle w:val="VerbatimChar"/>
+        </w:rPr>
+        <w:t xml:space="preserve">Agg_Pol_Risk   -0.119450   0.222781  -0.5362    0.5920    </w:t>
+      </w:r>
+      <w:r>
+        <w:br w:type="textWrapping"/>
+      </w:r>
+      <w:r>
+        <w:rPr>
+          <w:rStyle w:val="VerbatimChar"/>
+        </w:rPr>
+        <w:t xml:space="preserve">Equity_Liq     14.739771  11.230730   1.3124    0.1899    </w:t>
       </w:r>
       <w:r>
         <w:br w:type="textWrapping"/>
@@ -907,43 +934,43 @@
         <w:rPr>
           <w:rStyle w:val="VerbatimChar"/>
         </w:rPr>
-        <w:t xml:space="preserve">Total Sum of Squares:    162720</w:t>
-      </w:r>
-      <w:r>
-        <w:br w:type="textWrapping"/>
-      </w:r>
-      <w:r>
-        <w:rPr>
-          <w:rStyle w:val="VerbatimChar"/>
-        </w:rPr>
-        <w:t xml:space="preserve">Residual Sum of Squares: 89924</w:t>
-      </w:r>
-      <w:r>
-        <w:br w:type="textWrapping"/>
-      </w:r>
-      <w:r>
-        <w:rPr>
-          <w:rStyle w:val="VerbatimChar"/>
-        </w:rPr>
-        <w:t xml:space="preserve">R-Squared:      0.44737</w:t>
-      </w:r>
-      <w:r>
-        <w:br w:type="textWrapping"/>
-      </w:r>
-      <w:r>
-        <w:rPr>
-          <w:rStyle w:val="VerbatimChar"/>
-        </w:rPr>
-        <w:t xml:space="preserve">Adj. R-Squared: 0.38232</w:t>
-      </w:r>
-      <w:r>
-        <w:br w:type="textWrapping"/>
-      </w:r>
-      <w:r>
-        <w:rPr>
-          <w:rStyle w:val="VerbatimChar"/>
-        </w:rPr>
-        <w:t xml:space="preserve">F-statistic: 78.2215 on 8 and 773 DF, p-value: &lt; 2.22e-16</w:t>
+        <w:t xml:space="preserve">Total Sum of Squares:    143900</w:t>
+      </w:r>
+      <w:r>
+        <w:br w:type="textWrapping"/>
+      </w:r>
+      <w:r>
+        <w:rPr>
+          <w:rStyle w:val="VerbatimChar"/>
+        </w:rPr>
+        <w:t xml:space="preserve">Residual Sum of Squares: 74851</w:t>
+      </w:r>
+      <w:r>
+        <w:br w:type="textWrapping"/>
+      </w:r>
+      <w:r>
+        <w:rPr>
+          <w:rStyle w:val="VerbatimChar"/>
+        </w:rPr>
+        <w:t xml:space="preserve">R-Squared:      0.47985</w:t>
+      </w:r>
+      <w:r>
+        <w:br w:type="textWrapping"/>
+      </w:r>
+      <w:r>
+        <w:rPr>
+          <w:rStyle w:val="VerbatimChar"/>
+        </w:rPr>
+        <w:t xml:space="preserve">Adj. R-Squared: 0.409</w:t>
+      </w:r>
+      <w:r>
+        <w:br w:type="textWrapping"/>
+      </w:r>
+      <w:r>
+        <w:rPr>
+          <w:rStyle w:val="VerbatimChar"/>
+        </w:rPr>
+        <w:t xml:space="preserve">F-statistic: 63.9613 on 9 and 624 DF, p-value: &lt; 2.22e-16</w:t>
       </w:r>
     </w:p>
     <w:p>
@@ -1019,7 +1046,7 @@
         <w:rPr>
           <w:rStyle w:val="VerbatimChar"/>
         </w:rPr>
-        <w:t xml:space="preserve">Unbalanced Panel: n = 32, T = 12-21, N = 639</w:t>
+        <w:t xml:space="preserve">Unbalanced Panel: n = 31, T = 6-21, N = 595</w:t>
       </w:r>
       <w:r>
         <w:br w:type="textWrapping"/>
@@ -1055,7 +1082,7 @@
         <w:rPr>
           <w:rStyle w:val="VerbatimChar"/>
         </w:rPr>
-        <w:t xml:space="preserve">-44.74641  -9.73798   0.71306   9.76749  46.63394 </w:t>
+        <w:t xml:space="preserve">-45.10028 -10.03279   0.37287   9.58033  48.02516 </w:t>
       </w:r>
       <w:r>
         <w:br w:type="textWrapping"/>
@@ -1091,79 +1118,88 @@
         <w:rPr>
           <w:rStyle w:val="VerbatimChar"/>
         </w:rPr>
-        <w:t xml:space="preserve">TED           -24.54421    2.55915 -9.5908 &lt; 2.2e-16 ***</w:t>
-      </w:r>
-      <w:r>
-        <w:br w:type="textWrapping"/>
-      </w:r>
-      <w:r>
-        <w:rPr>
-          <w:rStyle w:val="VerbatimChar"/>
-        </w:rPr>
-        <w:t xml:space="preserve">VIX             0.69758    0.16094  4.3343 1.715e-05 ***</w:t>
-      </w:r>
-      <w:r>
-        <w:br w:type="textWrapping"/>
-      </w:r>
-      <w:r>
-        <w:rPr>
-          <w:rStyle w:val="VerbatimChar"/>
-        </w:rPr>
-        <w:t xml:space="preserve">SENT            0.15966    1.04449  0.1529    0.8786    </w:t>
-      </w:r>
-      <w:r>
-        <w:br w:type="textWrapping"/>
-      </w:r>
-      <w:r>
-        <w:rPr>
-          <w:rStyle w:val="VerbatimChar"/>
-        </w:rPr>
-        <w:t xml:space="preserve">FEDFUNDS        4.57371    0.57606  7.9397 1.007e-14 ***</w:t>
-      </w:r>
-      <w:r>
-        <w:br w:type="textWrapping"/>
-      </w:r>
-      <w:r>
-        <w:rPr>
-          <w:rStyle w:val="VerbatimChar"/>
-        </w:rPr>
-        <w:t xml:space="preserve">ERM           -10.99637    2.53888 -4.3312 1.739e-05 ***</w:t>
-      </w:r>
-      <w:r>
-        <w:br w:type="textWrapping"/>
-      </w:r>
-      <w:r>
-        <w:rPr>
-          <w:rStyle w:val="VerbatimChar"/>
-        </w:rPr>
-        <w:t xml:space="preserve">Euro          -29.24560    3.11968 -9.3745 &lt; 2.2e-16 ***</w:t>
-      </w:r>
-      <w:r>
-        <w:br w:type="textWrapping"/>
-      </w:r>
-      <w:r>
-        <w:rPr>
-          <w:rStyle w:val="VerbatimChar"/>
-        </w:rPr>
-        <w:t xml:space="preserve">Agg_Econ_Risk  -2.40952    0.24524 -9.8252 &lt; 2.2e-16 ***</w:t>
-      </w:r>
-      <w:r>
-        <w:br w:type="textWrapping"/>
-      </w:r>
-      <w:r>
-        <w:rPr>
-          <w:rStyle w:val="VerbatimChar"/>
-        </w:rPr>
-        <w:t xml:space="preserve">Agg_Fin_Risk    0.24787    0.24866  0.9968    0.3192    </w:t>
-      </w:r>
-      <w:r>
-        <w:br w:type="textWrapping"/>
-      </w:r>
-      <w:r>
-        <w:rPr>
-          <w:rStyle w:val="VerbatimChar"/>
-        </w:rPr>
-        <w:t xml:space="preserve">Agg_Pol_Risk    0.43041    0.31622  1.3611    0.1740    </w:t>
+        <w:t xml:space="preserve">TED           -23.06844    2.56367 -8.9982 &lt; 2.2e-16 ***</w:t>
+      </w:r>
+      <w:r>
+        <w:br w:type="textWrapping"/>
+      </w:r>
+      <w:r>
+        <w:rPr>
+          <w:rStyle w:val="VerbatimChar"/>
+        </w:rPr>
+        <w:t xml:space="preserve">VIX             0.69150    0.16383  4.2209 2.844e-05 ***</w:t>
+      </w:r>
+      <w:r>
+        <w:br w:type="textWrapping"/>
+      </w:r>
+      <w:r>
+        <w:rPr>
+          <w:rStyle w:val="VerbatimChar"/>
+        </w:rPr>
+        <w:t xml:space="preserve">SENT            1.18038    1.14409  1.0317    0.3027    </w:t>
+      </w:r>
+      <w:r>
+        <w:br w:type="textWrapping"/>
+      </w:r>
+      <w:r>
+        <w:rPr>
+          <w:rStyle w:val="VerbatimChar"/>
+        </w:rPr>
+        <w:t xml:space="preserve">FEDFUNDS        4.69104    0.59912  7.8299 2.498e-14 ***</w:t>
+      </w:r>
+      <w:r>
+        <w:br w:type="textWrapping"/>
+      </w:r>
+      <w:r>
+        <w:rPr>
+          <w:rStyle w:val="VerbatimChar"/>
+        </w:rPr>
+        <w:t xml:space="preserve">ERM           -14.40998    2.79179 -5.1615 3.419e-07 ***</w:t>
+      </w:r>
+      <w:r>
+        <w:br w:type="textWrapping"/>
+      </w:r>
+      <w:r>
+        <w:rPr>
+          <w:rStyle w:val="VerbatimChar"/>
+        </w:rPr>
+        <w:t xml:space="preserve">Euro          -28.55731    3.26070 -8.7580 &lt; 2.2e-16 ***</w:t>
+      </w:r>
+      <w:r>
+        <w:br w:type="textWrapping"/>
+      </w:r>
+      <w:r>
+        <w:rPr>
+          <w:rStyle w:val="VerbatimChar"/>
+        </w:rPr>
+        <w:t xml:space="preserve">Agg_Econ_Risk  -2.39989    0.25664 -9.3513 &lt; 2.2e-16 ***</w:t>
+      </w:r>
+      <w:r>
+        <w:br w:type="textWrapping"/>
+      </w:r>
+      <w:r>
+        <w:rPr>
+          <w:rStyle w:val="VerbatimChar"/>
+        </w:rPr>
+        <w:t xml:space="preserve">Agg_Fin_Risk    0.29481    0.25172  1.1712    0.2420    </w:t>
+      </w:r>
+      <w:r>
+        <w:br w:type="textWrapping"/>
+      </w:r>
+      <w:r>
+        <w:rPr>
+          <w:rStyle w:val="VerbatimChar"/>
+        </w:rPr>
+        <w:t xml:space="preserve">Agg_Pol_Risk    0.26659    0.34863  0.7647    0.4448    </w:t>
+      </w:r>
+      <w:r>
+        <w:br w:type="textWrapping"/>
+      </w:r>
+      <w:r>
+        <w:rPr>
+          <w:rStyle w:val="VerbatimChar"/>
+        </w:rPr>
+        <w:t xml:space="preserve">Equity_Liq     31.66341   14.01990  2.2585    0.0243 *  </w:t>
       </w:r>
       <w:r>
         <w:br w:type="textWrapping"/>
@@ -1199,43 +1235,43 @@
         <w:rPr>
           <w:rStyle w:val="VerbatimChar"/>
         </w:rPr>
-        <w:t xml:space="preserve">Total Sum of Squares:    368160</w:t>
-      </w:r>
-      <w:r>
-        <w:br w:type="textWrapping"/>
-      </w:r>
-      <w:r>
-        <w:rPr>
-          <w:rStyle w:val="VerbatimChar"/>
-        </w:rPr>
-        <w:t xml:space="preserve">Residual Sum of Squares: 138350</w:t>
-      </w:r>
-      <w:r>
-        <w:br w:type="textWrapping"/>
-      </w:r>
-      <w:r>
-        <w:rPr>
-          <w:rStyle w:val="VerbatimChar"/>
-        </w:rPr>
-        <w:t xml:space="preserve">R-Squared:      0.62422</w:t>
-      </w:r>
-      <w:r>
-        <w:br w:type="textWrapping"/>
-      </w:r>
-      <w:r>
-        <w:rPr>
-          <w:rStyle w:val="VerbatimChar"/>
-        </w:rPr>
-        <w:t xml:space="preserve">Adj. R-Squared: 0.59908</w:t>
-      </w:r>
-      <w:r>
-        <w:br w:type="textWrapping"/>
-      </w:r>
-      <w:r>
-        <w:rPr>
-          <w:rStyle w:val="VerbatimChar"/>
-        </w:rPr>
-        <w:t xml:space="preserve">F-statistic: 110.372 on 9 and 598 DF, p-value: &lt; 2.22e-16</w:t>
+        <w:t xml:space="preserve">Total Sum of Squares:    356150</w:t>
+      </w:r>
+      <w:r>
+        <w:br w:type="textWrapping"/>
+      </w:r>
+      <w:r>
+        <w:rPr>
+          <w:rStyle w:val="VerbatimChar"/>
+        </w:rPr>
+        <w:t xml:space="preserve">Residual Sum of Squares: 125100</w:t>
+      </w:r>
+      <w:r>
+        <w:br w:type="textWrapping"/>
+      </w:r>
+      <w:r>
+        <w:rPr>
+          <w:rStyle w:val="VerbatimChar"/>
+        </w:rPr>
+        <w:t xml:space="preserve">R-Squared:      0.64873</w:t>
+      </w:r>
+      <w:r>
+        <w:br w:type="textWrapping"/>
+      </w:r>
+      <w:r>
+        <w:rPr>
+          <w:rStyle w:val="VerbatimChar"/>
+        </w:rPr>
+        <w:t xml:space="preserve">Adj. R-Squared: 0.62337</w:t>
+      </w:r>
+      <w:r>
+        <w:br w:type="textWrapping"/>
+      </w:r>
+      <w:r>
+        <w:rPr>
+          <w:rStyle w:val="VerbatimChar"/>
+        </w:rPr>
+        <w:t xml:space="preserve">F-statistic: 102.313 on 10 and 554 DF, p-value: &lt; 2.22e-16</w:t>
       </w:r>
     </w:p>
     <w:p>
@@ -1311,7 +1347,7 @@
         <w:rPr>
           <w:rStyle w:val="VerbatimChar"/>
         </w:rPr>
-        <w:t xml:space="preserve">Unbalanced Panel: n = 19, T = 4-21, N = 354</w:t>
+        <w:t xml:space="preserve">Unbalanced Panel: n = 18, T = 1-21, N = 314</w:t>
       </w:r>
       <w:r>
         <w:br w:type="textWrapping"/>
@@ -1347,7 +1383,7 @@
         <w:rPr>
           <w:rStyle w:val="VerbatimChar"/>
         </w:rPr>
-        <w:t xml:space="preserve">-30.3750  -5.5203  -0.1096   5.5441  27.1711 </w:t>
+        <w:t xml:space="preserve">-30.2689  -5.6978  -0.1084   6.2330  28.4135 </w:t>
       </w:r>
       <w:r>
         <w:br w:type="textWrapping"/>
@@ -1383,79 +1419,88 @@
         <w:rPr>
           <w:rStyle w:val="VerbatimChar"/>
         </w:rPr>
-        <w:t xml:space="preserve">TED           -25.71155    2.83558 -9.0675 &lt; 2.2e-16 ***</w:t>
-      </w:r>
-      <w:r>
-        <w:br w:type="textWrapping"/>
-      </w:r>
-      <w:r>
-        <w:rPr>
-          <w:rStyle w:val="VerbatimChar"/>
-        </w:rPr>
-        <w:t xml:space="preserve">VIX             0.64017    0.12543  5.1036 5.672e-07 ***</w:t>
-      </w:r>
-      <w:r>
-        <w:br w:type="textWrapping"/>
-      </w:r>
-      <w:r>
-        <w:rPr>
-          <w:rStyle w:val="VerbatimChar"/>
-        </w:rPr>
-        <w:t xml:space="preserve">SENT           -0.72478    1.06232 -0.6823    0.4956    </w:t>
-      </w:r>
-      <w:r>
-        <w:br w:type="textWrapping"/>
-      </w:r>
-      <w:r>
-        <w:rPr>
-          <w:rStyle w:val="VerbatimChar"/>
-        </w:rPr>
-        <w:t xml:space="preserve">FEDFUNDS        1.43099    0.35361  4.0468 6.489e-05 ***</w:t>
-      </w:r>
-      <w:r>
-        <w:br w:type="textWrapping"/>
-      </w:r>
-      <w:r>
-        <w:rPr>
-          <w:rStyle w:val="VerbatimChar"/>
-        </w:rPr>
-        <w:t xml:space="preserve">ERM            -2.43789    2.28855 -1.0653    0.2875    </w:t>
-      </w:r>
-      <w:r>
-        <w:br w:type="textWrapping"/>
-      </w:r>
-      <w:r>
-        <w:rPr>
-          <w:rStyle w:val="VerbatimChar"/>
-        </w:rPr>
-        <w:t xml:space="preserve">Euro          -27.19911    3.70895 -7.3334 1.790e-12 ***</w:t>
-      </w:r>
-      <w:r>
-        <w:br w:type="textWrapping"/>
-      </w:r>
-      <w:r>
-        <w:rPr>
-          <w:rStyle w:val="VerbatimChar"/>
-        </w:rPr>
-        <w:t xml:space="preserve">Agg_Econ_Risk  -1.06445    0.24979 -4.2614 2.662e-05 ***</w:t>
-      </w:r>
-      <w:r>
-        <w:br w:type="textWrapping"/>
-      </w:r>
-      <w:r>
-        <w:rPr>
-          <w:rStyle w:val="VerbatimChar"/>
-        </w:rPr>
-        <w:t xml:space="preserve">Agg_Fin_Risk    0.29896    0.31035  0.9633    0.3361    </w:t>
-      </w:r>
-      <w:r>
-        <w:br w:type="textWrapping"/>
-      </w:r>
-      <w:r>
-        <w:rPr>
-          <w:rStyle w:val="VerbatimChar"/>
-        </w:rPr>
-        <w:t xml:space="preserve">Agg_Pol_Risk   -0.24020    0.17793 -1.3500    0.1780    </w:t>
+        <w:t xml:space="preserve">TED           -24.20159    2.90299 -8.3368 3.249e-15 ***</w:t>
+      </w:r>
+      <w:r>
+        <w:br w:type="textWrapping"/>
+      </w:r>
+      <w:r>
+        <w:rPr>
+          <w:rStyle w:val="VerbatimChar"/>
+        </w:rPr>
+        <w:t xml:space="preserve">VIX             0.56414    0.13753  4.1020 5.345e-05 ***</w:t>
+      </w:r>
+      <w:r>
+        <w:br w:type="textWrapping"/>
+      </w:r>
+      <w:r>
+        <w:rPr>
+          <w:rStyle w:val="VerbatimChar"/>
+        </w:rPr>
+        <w:t xml:space="preserve">SENT           -0.99139    1.46556 -0.6765 0.4992967    </w:t>
+      </w:r>
+      <w:r>
+        <w:br w:type="textWrapping"/>
+      </w:r>
+      <w:r>
+        <w:rPr>
+          <w:rStyle w:val="VerbatimChar"/>
+        </w:rPr>
+        <w:t xml:space="preserve">FEDFUNDS        1.60424    0.47815  3.3551 0.0009005 ***</w:t>
+      </w:r>
+      <w:r>
+        <w:br w:type="textWrapping"/>
+      </w:r>
+      <w:r>
+        <w:rPr>
+          <w:rStyle w:val="VerbatimChar"/>
+        </w:rPr>
+        <w:t xml:space="preserve">ERM            -3.55576    3.36796 -1.0558 0.2919684    </w:t>
+      </w:r>
+      <w:r>
+        <w:br w:type="textWrapping"/>
+      </w:r>
+      <w:r>
+        <w:rPr>
+          <w:rStyle w:val="VerbatimChar"/>
+        </w:rPr>
+        <w:t xml:space="preserve">Euro          -25.13785    4.52211 -5.5589 6.225e-08 ***</w:t>
+      </w:r>
+      <w:r>
+        <w:br w:type="textWrapping"/>
+      </w:r>
+      <w:r>
+        <w:rPr>
+          <w:rStyle w:val="VerbatimChar"/>
+        </w:rPr>
+        <w:t xml:space="preserve">Agg_Econ_Risk  -0.94316    0.26964 -3.4978 0.0005437 ***</w:t>
+      </w:r>
+      <w:r>
+        <w:br w:type="textWrapping"/>
+      </w:r>
+      <w:r>
+        <w:rPr>
+          <w:rStyle w:val="VerbatimChar"/>
+        </w:rPr>
+        <w:t xml:space="preserve">Agg_Fin_Risk    0.27613    0.34190  0.8076 0.4199734    </w:t>
+      </w:r>
+      <w:r>
+        <w:br w:type="textWrapping"/>
+      </w:r>
+      <w:r>
+        <w:rPr>
+          <w:rStyle w:val="VerbatimChar"/>
+        </w:rPr>
+        <w:t xml:space="preserve">Agg_Pol_Risk   -0.22178    0.15174 -1.4616 0.1449531    </w:t>
+      </w:r>
+      <w:r>
+        <w:br w:type="textWrapping"/>
+      </w:r>
+      <w:r>
+        <w:rPr>
+          <w:rStyle w:val="VerbatimChar"/>
+        </w:rPr>
+        <w:t xml:space="preserve">Equity_Liq     23.70253   10.74734  2.2054 0.0282192 *  </w:t>
       </w:r>
       <w:r>
         <w:br w:type="textWrapping"/>
@@ -1491,43 +1536,43 @@
         <w:rPr>
           <w:rStyle w:val="VerbatimChar"/>
         </w:rPr>
-        <w:t xml:space="preserve">Total Sum of Squares:    79068</w:t>
-      </w:r>
-      <w:r>
-        <w:br w:type="textWrapping"/>
-      </w:r>
-      <w:r>
-        <w:rPr>
-          <w:rStyle w:val="VerbatimChar"/>
-        </w:rPr>
-        <w:t xml:space="preserve">Residual Sum of Squares: 33437</w:t>
-      </w:r>
-      <w:r>
-        <w:br w:type="textWrapping"/>
-      </w:r>
-      <w:r>
-        <w:rPr>
-          <w:rStyle w:val="VerbatimChar"/>
-        </w:rPr>
-        <w:t xml:space="preserve">R-Squared:      0.57711</w:t>
-      </w:r>
-      <w:r>
-        <w:br w:type="textWrapping"/>
-      </w:r>
-      <w:r>
-        <w:rPr>
-          <w:rStyle w:val="VerbatimChar"/>
-        </w:rPr>
-        <w:t xml:space="preserve">Adj. R-Squared: 0.54208</w:t>
-      </w:r>
-      <w:r>
-        <w:br w:type="textWrapping"/>
-      </w:r>
-      <w:r>
-        <w:rPr>
-          <w:rStyle w:val="VerbatimChar"/>
-        </w:rPr>
-        <w:t xml:space="preserve">F-statistic: 49.4313 on 9 and 326 DF, p-value: &lt; 2.22e-16</w:t>
+        <w:t xml:space="preserve">Total Sum of Squares:    73881</w:t>
+      </w:r>
+      <w:r>
+        <w:br w:type="textWrapping"/>
+      </w:r>
+      <w:r>
+        <w:rPr>
+          <w:rStyle w:val="VerbatimChar"/>
+        </w:rPr>
+        <w:t xml:space="preserve">Residual Sum of Squares: 30640</w:t>
+      </w:r>
+      <w:r>
+        <w:br w:type="textWrapping"/>
+      </w:r>
+      <w:r>
+        <w:rPr>
+          <w:rStyle w:val="VerbatimChar"/>
+        </w:rPr>
+        <w:t xml:space="preserve">R-Squared:      0.58528</w:t>
+      </w:r>
+      <w:r>
+        <w:br w:type="textWrapping"/>
+      </w:r>
+      <w:r>
+        <w:rPr>
+          <w:rStyle w:val="VerbatimChar"/>
+        </w:rPr>
+        <w:t xml:space="preserve">Adj. R-Squared: 0.54613</w:t>
+      </w:r>
+      <w:r>
+        <w:br w:type="textWrapping"/>
+      </w:r>
+      <w:r>
+        <w:rPr>
+          <w:rStyle w:val="VerbatimChar"/>
+        </w:rPr>
+        <w:t xml:space="preserve">F-statistic: 40.3628 on 10 and 286 DF, p-value: &lt; 2.22e-16</w:t>
       </w:r>
     </w:p>
     <w:p>
@@ -1603,7 +1648,7 @@
         <w:rPr>
           <w:rStyle w:val="VerbatimChar"/>
         </w:rPr>
-        <w:t xml:space="preserve">Unbalanced Panel: n = 33, T = 3-21, N = 427</w:t>
+        <w:t xml:space="preserve">Unbalanced Panel: n = 28, T = 1-21, N = 223</w:t>
       </w:r>
       <w:r>
         <w:br w:type="textWrapping"/>
@@ -1630,16 +1675,16 @@
         <w:rPr>
           <w:rStyle w:val="VerbatimChar"/>
         </w:rPr>
-        <w:t xml:space="preserve">      Min.    1st Qu.     Median    3rd Qu.       Max. </w:t>
-      </w:r>
-      <w:r>
-        <w:br w:type="textWrapping"/>
-      </w:r>
-      <w:r>
-        <w:rPr>
-          <w:rStyle w:val="VerbatimChar"/>
-        </w:rPr>
-        <w:t xml:space="preserve">-30.581649  -3.018648  -0.070131   3.497450  20.093557 </w:t>
+        <w:t xml:space="preserve">    Min.  1st Qu.   Median  3rd Qu.     Max. </w:t>
+      </w:r>
+      <w:r>
+        <w:br w:type="textWrapping"/>
+      </w:r>
+      <w:r>
+        <w:rPr>
+          <w:rStyle w:val="VerbatimChar"/>
+        </w:rPr>
+        <w:t xml:space="preserve">-31.1008  -3.0556   0.0000   3.5313  20.7802 </w:t>
       </w:r>
       <w:r>
         <w:br w:type="textWrapping"/>
@@ -1666,88 +1711,97 @@
         <w:rPr>
           <w:rStyle w:val="VerbatimChar"/>
         </w:rPr>
-        <w:t xml:space="preserve">                Estimate Std. Error t value  Pr(&gt;|t|)    </w:t>
-      </w:r>
-      <w:r>
-        <w:br w:type="textWrapping"/>
-      </w:r>
-      <w:r>
-        <w:rPr>
-          <w:rStyle w:val="VerbatimChar"/>
-        </w:rPr>
-        <w:t xml:space="preserve">TED           -13.197709   2.695469 -4.8963 1.440e-06 ***</w:t>
-      </w:r>
-      <w:r>
-        <w:br w:type="textWrapping"/>
-      </w:r>
-      <w:r>
-        <w:rPr>
-          <w:rStyle w:val="VerbatimChar"/>
-        </w:rPr>
-        <w:t xml:space="preserve">VIX             0.388815   0.092012  4.2257 2.977e-05 ***</w:t>
-      </w:r>
-      <w:r>
-        <w:br w:type="textWrapping"/>
-      </w:r>
-      <w:r>
-        <w:rPr>
-          <w:rStyle w:val="VerbatimChar"/>
-        </w:rPr>
-        <w:t xml:space="preserve">SENT           -0.183135   0.396156 -0.4623 0.6441421    </w:t>
-      </w:r>
-      <w:r>
-        <w:br w:type="textWrapping"/>
-      </w:r>
-      <w:r>
-        <w:rPr>
-          <w:rStyle w:val="VerbatimChar"/>
-        </w:rPr>
-        <w:t xml:space="preserve">FEDFUNDS        1.325717   0.343823  3.8558 0.0001351 ***</w:t>
-      </w:r>
-      <w:r>
-        <w:br w:type="textWrapping"/>
-      </w:r>
-      <w:r>
-        <w:rPr>
-          <w:rStyle w:val="VerbatimChar"/>
-        </w:rPr>
-        <w:t xml:space="preserve">ERM            -1.968017   2.623677 -0.7501 0.4536534    </w:t>
-      </w:r>
-      <w:r>
-        <w:br w:type="textWrapping"/>
-      </w:r>
-      <w:r>
-        <w:rPr>
-          <w:rStyle w:val="VerbatimChar"/>
-        </w:rPr>
-        <w:t xml:space="preserve">Euro          -10.234139   2.793493 -3.6636 0.0002836 ***</w:t>
-      </w:r>
-      <w:r>
-        <w:br w:type="textWrapping"/>
-      </w:r>
-      <w:r>
-        <w:rPr>
-          <w:rStyle w:val="VerbatimChar"/>
-        </w:rPr>
-        <w:t xml:space="preserve">Agg_Econ_Risk  -0.202760   0.127663 -1.5882 0.1130527    </w:t>
-      </w:r>
-      <w:r>
-        <w:br w:type="textWrapping"/>
-      </w:r>
-      <w:r>
-        <w:rPr>
-          <w:rStyle w:val="VerbatimChar"/>
-        </w:rPr>
-        <w:t xml:space="preserve">Agg_Fin_Risk    0.455489   0.210921  2.1595 0.0314260 *  </w:t>
-      </w:r>
-      <w:r>
-        <w:br w:type="textWrapping"/>
-      </w:r>
-      <w:r>
-        <w:rPr>
-          <w:rStyle w:val="VerbatimChar"/>
-        </w:rPr>
-        <w:t xml:space="preserve">Agg_Pol_Risk    0.063831   0.074834  0.8530 0.3942058    </w:t>
+        <w:t xml:space="preserve">               Estimate Std. Error t value  Pr(&gt;|t|)    </w:t>
+      </w:r>
+      <w:r>
+        <w:br w:type="textWrapping"/>
+      </w:r>
+      <w:r>
+        <w:rPr>
+          <w:rStyle w:val="VerbatimChar"/>
+        </w:rPr>
+        <w:t xml:space="preserve">TED           -14.04665    3.30945 -4.2444 3.463e-05 ***</w:t>
+      </w:r>
+      <w:r>
+        <w:br w:type="textWrapping"/>
+      </w:r>
+      <w:r>
+        <w:rPr>
+          <w:rStyle w:val="VerbatimChar"/>
+        </w:rPr>
+        <w:t xml:space="preserve">VIX             0.44400    0.12222  3.6327 0.0003632 ***</w:t>
+      </w:r>
+      <w:r>
+        <w:br w:type="textWrapping"/>
+      </w:r>
+      <w:r>
+        <w:rPr>
+          <w:rStyle w:val="VerbatimChar"/>
+        </w:rPr>
+        <w:t xml:space="preserve">SENT           -1.84668    0.86445 -2.1363 0.0339727 *  </w:t>
+      </w:r>
+      <w:r>
+        <w:br w:type="textWrapping"/>
+      </w:r>
+      <w:r>
+        <w:rPr>
+          <w:rStyle w:val="VerbatimChar"/>
+        </w:rPr>
+        <w:t xml:space="preserve">FEDFUNDS        1.59952    0.39795  4.0194 8.485e-05 ***</w:t>
+      </w:r>
+      <w:r>
+        <w:br w:type="textWrapping"/>
+      </w:r>
+      <w:r>
+        <w:rPr>
+          <w:rStyle w:val="VerbatimChar"/>
+        </w:rPr>
+        <w:t xml:space="preserve">ERM             4.89744    4.23401  1.1567 0.2488899    </w:t>
+      </w:r>
+      <w:r>
+        <w:br w:type="textWrapping"/>
+      </w:r>
+      <w:r>
+        <w:rPr>
+          <w:rStyle w:val="VerbatimChar"/>
+        </w:rPr>
+        <w:t xml:space="preserve">Euro           -9.48174    3.40496 -2.7847 0.0059153 ** </w:t>
+      </w:r>
+      <w:r>
+        <w:br w:type="textWrapping"/>
+      </w:r>
+      <w:r>
+        <w:rPr>
+          <w:rStyle w:val="VerbatimChar"/>
+        </w:rPr>
+        <w:t xml:space="preserve">Agg_Econ_Risk  -0.32307    0.15531 -2.0802 0.0388844 *  </w:t>
+      </w:r>
+      <w:r>
+        <w:br w:type="textWrapping"/>
+      </w:r>
+      <w:r>
+        <w:rPr>
+          <w:rStyle w:val="VerbatimChar"/>
+        </w:rPr>
+        <w:t xml:space="preserve">Agg_Fin_Risk    0.52680    0.45164  1.1664 0.2449540    </w:t>
+      </w:r>
+      <w:r>
+        <w:br w:type="textWrapping"/>
+      </w:r>
+      <w:r>
+        <w:rPr>
+          <w:rStyle w:val="VerbatimChar"/>
+        </w:rPr>
+        <w:t xml:space="preserve">Agg_Pol_Risk   -0.13327    0.17704 -0.7528 0.4525501    </w:t>
+      </w:r>
+      <w:r>
+        <w:br w:type="textWrapping"/>
+      </w:r>
+      <w:r>
+        <w:rPr>
+          <w:rStyle w:val="VerbatimChar"/>
+        </w:rPr>
+        <w:t xml:space="preserve">Equity_Liq      1.57053    6.49642  0.2418 0.8092393    </w:t>
       </w:r>
       <w:r>
         <w:br w:type="textWrapping"/>
@@ -1783,43 +1837,43 @@
         <w:rPr>
           <w:rStyle w:val="VerbatimChar"/>
         </w:rPr>
-        <w:t xml:space="preserve">Total Sum of Squares:    29677</w:t>
-      </w:r>
-      <w:r>
-        <w:br w:type="textWrapping"/>
-      </w:r>
-      <w:r>
-        <w:rPr>
-          <w:rStyle w:val="VerbatimChar"/>
-        </w:rPr>
-        <w:t xml:space="preserve">Residual Sum of Squares: 20732</w:t>
-      </w:r>
-      <w:r>
-        <w:br w:type="textWrapping"/>
-      </w:r>
-      <w:r>
-        <w:rPr>
-          <w:rStyle w:val="VerbatimChar"/>
-        </w:rPr>
-        <w:t xml:space="preserve">R-Squared:      0.30141</w:t>
-      </w:r>
-      <w:r>
-        <w:br w:type="textWrapping"/>
-      </w:r>
-      <w:r>
-        <w:rPr>
-          <w:rStyle w:val="VerbatimChar"/>
-        </w:rPr>
-        <w:t xml:space="preserve">Adj. R-Squared: 0.22702</w:t>
-      </w:r>
-      <w:r>
-        <w:br w:type="textWrapping"/>
-      </w:r>
-      <w:r>
-        <w:rPr>
-          <w:rStyle w:val="VerbatimChar"/>
-        </w:rPr>
-        <w:t xml:space="preserve">F-statistic: 18.4567 on 9 and 385 DF, p-value: &lt; 2.22e-16</w:t>
+        <w:t xml:space="preserve">Total Sum of Squares:    15063</w:t>
+      </w:r>
+      <w:r>
+        <w:br w:type="textWrapping"/>
+      </w:r>
+      <w:r>
+        <w:rPr>
+          <w:rStyle w:val="VerbatimChar"/>
+        </w:rPr>
+        <w:t xml:space="preserve">Residual Sum of Squares: 10702</w:t>
+      </w:r>
+      <w:r>
+        <w:br w:type="textWrapping"/>
+      </w:r>
+      <w:r>
+        <w:rPr>
+          <w:rStyle w:val="VerbatimChar"/>
+        </w:rPr>
+        <w:t xml:space="preserve">R-Squared:      0.28953</w:t>
+      </w:r>
+      <w:r>
+        <w:br w:type="textWrapping"/>
+      </w:r>
+      <w:r>
+        <w:rPr>
+          <w:rStyle w:val="VerbatimChar"/>
+        </w:rPr>
+        <w:t xml:space="preserve">Adj. R-Squared: 0.14744</w:t>
+      </w:r>
+      <w:r>
+        <w:br w:type="textWrapping"/>
+      </w:r>
+      <w:r>
+        <w:rPr>
+          <w:rStyle w:val="VerbatimChar"/>
+        </w:rPr>
+        <w:t xml:space="preserve">F-statistic: 7.53924 on 10 and 185 DF, p-value: 4.9187e-10</w:t>
       </w:r>
     </w:p>
     <w:p>
@@ -10178,7 +10232,7 @@
     </w:lvl>
   </w:abstractNum>
   <w:abstractNum w:abstractNumId="990">
-    <w:nsid w:val="3656aa70"/>
+    <w:nsid w:val="f3c62ea0"/>
     <w:multiLevelType w:val="multilevel"/>
     <w:lvl w:ilvl="0">
       <w:numFmt w:val="bullet"/>

</xml_diff>